<commit_message>
BAB I - Latar Belakang (Permasalahan)
</commit_message>
<xml_diff>
--- a/Laporan Sistem Cerdas.docx
+++ b/Laporan Sistem Cerdas.docx
@@ -65,7 +65,7 @@
           <w:szCs w:val="24"/>
           <w:lang w:val="en-US"/>
         </w:rPr>
-        <w:t>MINAT</w:t>
+        <w:t>KONSENTRASI</w:t>
       </w:r>
       <w:r>
         <w:rPr>
@@ -166,16 +166,7 @@
           <w:rFonts w:cs="Times New Roman"/>
           <w:szCs w:val="24"/>
         </w:rPr>
-        <w:t>Untuk Memenuhi M</w:t>
-      </w:r>
-      <w:bookmarkStart w:id="0" w:name="_GoBack"/>
-      <w:bookmarkEnd w:id="0"/>
-      <w:r>
-        <w:rPr>
-          <w:rFonts w:cs="Times New Roman"/>
-          <w:szCs w:val="24"/>
-        </w:rPr>
-        <w:t xml:space="preserve">ata Kuliah </w:t>
+        <w:t xml:space="preserve">Untuk Memenuhi Mata Kuliah </w:t>
       </w:r>
       <w:r>
         <w:rPr>
@@ -276,7 +267,7 @@
                     <pic:cNvPicPr/>
                   </pic:nvPicPr>
                   <pic:blipFill rotWithShape="1">
-                    <a:blip r:embed="rId7" cstate="print">
+                    <a:blip r:embed="rId8" cstate="print">
                       <a:extLst>
                         <a:ext uri="{28A0092B-C50C-407E-A947-70E740481C1C}">
                           <a14:useLocalDpi xmlns:a14="http://schemas.microsoft.com/office/drawing/2010/main" val="0"/>
@@ -882,111 +873,576 @@
     </w:p>
     <w:p>
       <w:pPr>
-        <w:rPr>
-          <w:lang w:val="en-US"/>
-        </w:rPr>
-      </w:pPr>
-      <w:r>
-        <w:rPr>
-          <w:lang w:val="en-US"/>
-        </w:rPr>
-        <w:t>TI</w:t>
-      </w:r>
-    </w:p>
-    <w:p>
-      <w:pPr>
-        <w:rPr>
-          <w:lang w:val="en-US"/>
-        </w:rPr>
-      </w:pPr>
-      <w:r>
-        <w:rPr>
-          <w:lang w:val="en-US"/>
-        </w:rPr>
-        <w:t>Ada bidang Minat dalam TI</w:t>
-      </w:r>
-    </w:p>
-    <w:p>
-      <w:pPr>
-        <w:rPr>
-          <w:lang w:val="en-US"/>
-        </w:rPr>
-      </w:pPr>
-      <w:r>
-        <w:rPr>
-          <w:lang w:val="en-US"/>
-        </w:rPr>
-        <w:t>Masalah Mencari Bidang Konsentrasi Untuk Bisa Fokus Kesusahan Berdasarkan Sumber A</w:t>
-      </w:r>
-    </w:p>
-    <w:p>
-      <w:pPr>
-        <w:rPr>
-          <w:lang w:val="en-US"/>
-        </w:rPr>
-      </w:pPr>
-      <w:r>
-        <w:rPr>
-          <w:lang w:val="en-US"/>
-        </w:rPr>
-        <w:t>Belum ada Sistem</w:t>
-      </w:r>
-    </w:p>
-    <w:p>
-      <w:pPr>
-        <w:rPr>
-          <w:lang w:val="en-US"/>
-        </w:rPr>
-      </w:pPr>
-      <w:r>
-        <w:rPr>
-          <w:lang w:val="en-US"/>
-        </w:rPr>
-        <w:t xml:space="preserve">Masalah dari TI ULM menurut kuisioner </w:t>
-      </w:r>
-    </w:p>
-    <w:p>
-      <w:pPr>
-        <w:rPr>
-          <w:lang w:val="en-US"/>
-        </w:rPr>
-      </w:pPr>
-      <w:r>
-        <w:rPr>
-          <w:lang w:val="en-US"/>
-        </w:rPr>
-        <w:t xml:space="preserve">Masalah </w:t>
-      </w:r>
-    </w:p>
-    <w:p>
-      <w:pPr>
         <w:spacing w:after="0" w:line="360" w:lineRule="auto"/>
+        <w:ind w:firstLine="360"/>
         <w:jc w:val="both"/>
         <w:rPr>
-          <w:rFonts w:cs="Times New Roman"/>
-          <w:szCs w:val="24"/>
-          <w:lang w:val="en-US"/>
-        </w:rPr>
-      </w:pPr>
-      <w:r>
-        <w:rPr>
-          <w:rFonts w:cs="Times New Roman"/>
-          <w:szCs w:val="24"/>
-          <w:lang w:val="en-US"/>
-        </w:rPr>
-        <w:t>Salah satu bidang yang membutuhkan aplikasi untuk menunjang keputusan yaitu pada bidang pendidikan, seperti penentuan konsentrasi atau peminatan untuk pengkhususan studi yang diambil dalam sebuah program studi yang dilakukan pada mahasiswa Program Studi Teknologi Informasi Universitas Lambung Mangkurat. Karena peminatan ini memerlukan pendukung keputusan yang tepat dan cepat dalam penentuan kemampuan akademik mahasiswa.</w:t>
+          <w:lang w:val="en-US"/>
+        </w:rPr>
+      </w:pPr>
+      <w:r>
+        <w:rPr>
+          <w:lang w:val="en-US"/>
+        </w:rPr>
+        <w:t>Perkembangan teknologi membawa pengaruh terhadap kehidupan masyarakat Indonesia. Seiring dengan kebutuhan masyarakat terhadap teknologi, peluang kerja dalam dunia digital semakin meningkat.</w:t>
+      </w:r>
+      <w:r>
+        <w:rPr>
+          <w:lang w:val="en-US"/>
+        </w:rPr>
+        <w:t xml:space="preserve"> Hal tersebut membuat banyaknya peminat </w:t>
+      </w:r>
+      <w:r>
+        <w:rPr>
+          <w:lang w:val="en-US"/>
+        </w:rPr>
+        <w:t xml:space="preserve">jurusan </w:t>
+      </w:r>
+      <w:r>
+        <w:rPr>
+          <w:lang w:val="en-US"/>
+        </w:rPr>
+        <w:t>teknologi informasi</w:t>
+      </w:r>
+      <w:r>
+        <w:rPr>
+          <w:lang w:val="en-US"/>
+        </w:rPr>
+        <w:t xml:space="preserve"> menduduki peringkat kedua </w:t>
+      </w:r>
+      <w:r>
+        <w:rPr>
+          <w:lang w:val="en-US"/>
+        </w:rPr>
+        <w:t>jurusan paling diminati selama tiga</w:t>
+      </w:r>
+      <w:r>
+        <w:rPr>
+          <w:lang w:val="en-US"/>
+        </w:rPr>
+        <w:t xml:space="preserve"> tahun terakhir</w:t>
+      </w:r>
+      <w:r>
+        <w:rPr>
+          <w:lang w:val="en-US"/>
+        </w:rPr>
+        <w:t>. Dengan masuk ke jurusan teknologi informasi, harapnya b</w:t>
+      </w:r>
+      <w:r>
+        <w:rPr>
+          <w:lang w:val="en-US"/>
+        </w:rPr>
+        <w:t>isa bersaing dalam mencari pekerjaan di dunia digital</w:t>
+      </w:r>
+      <w:sdt>
+        <w:sdtPr>
+          <w:rPr>
+            <w:lang w:val="en-US"/>
+          </w:rPr>
+          <w:id w:val="141708158"/>
+          <w:citation/>
+        </w:sdtPr>
+        <w:sdtContent>
+          <w:r>
+            <w:rPr>
+              <w:lang w:val="en-US"/>
+            </w:rPr>
+            <w:fldChar w:fldCharType="begin"/>
+          </w:r>
+          <w:r>
+            <w:rPr>
+              <w:lang w:val="en-US"/>
+            </w:rPr>
+            <w:instrText xml:space="preserve"> CITATION Hid18 \l 1033 </w:instrText>
+          </w:r>
+          <w:r>
+            <w:rPr>
+              <w:lang w:val="en-US"/>
+            </w:rPr>
+            <w:fldChar w:fldCharType="separate"/>
+          </w:r>
+          <w:r>
+            <w:rPr>
+              <w:noProof/>
+              <w:lang w:val="en-US"/>
+            </w:rPr>
+            <w:t xml:space="preserve"> </w:t>
+          </w:r>
+          <w:r>
+            <w:rPr>
+              <w:noProof/>
+              <w:lang w:val="en-US"/>
+            </w:rPr>
+            <w:t>[2]</w:t>
+          </w:r>
+          <w:r>
+            <w:rPr>
+              <w:lang w:val="en-US"/>
+            </w:rPr>
+            <w:fldChar w:fldCharType="end"/>
+          </w:r>
+        </w:sdtContent>
+      </w:sdt>
+      <w:r>
+        <w:rPr>
+          <w:lang w:val="en-US"/>
+        </w:rPr>
+        <w:t>.</w:t>
       </w:r>
     </w:p>
     <w:p>
       <w:pPr>
         <w:spacing w:after="0" w:line="360" w:lineRule="auto"/>
+        <w:ind w:firstLine="360"/>
         <w:jc w:val="both"/>
         <w:rPr>
-          <w:rFonts w:cs="Times New Roman"/>
-          <w:szCs w:val="24"/>
-          <w:lang w:val="en-US"/>
-        </w:rPr>
-      </w:pPr>
+          <w:lang w:val="en-US"/>
+        </w:rPr>
+      </w:pPr>
+      <w:r>
+        <w:rPr>
+          <w:lang w:val="en-US"/>
+        </w:rPr>
+        <w:t xml:space="preserve">Dalam perkuliahan teknologi informasi, perlu adanya bidang konsentrasi agar bidang yang dipelajari lebih spesifik dan terarah. Bidang konsentrasi atau sering </w:t>
+      </w:r>
+      <w:r>
+        <w:rPr>
+          <w:lang w:val="en-US"/>
+        </w:rPr>
+        <w:t xml:space="preserve">disebut dengan peminatan adalah </w:t>
+      </w:r>
+      <w:r>
+        <w:rPr>
+          <w:lang w:val="en-US"/>
+        </w:rPr>
+        <w:t>pengkhususan studi yang diambil dalam sebuah jurusan atau program studi</w:t>
+      </w:r>
+      <w:sdt>
+        <w:sdtPr>
+          <w:rPr>
+            <w:lang w:val="en-US"/>
+          </w:rPr>
+          <w:id w:val="-1941060973"/>
+          <w:citation/>
+        </w:sdtPr>
+        <w:sdtContent>
+          <w:r>
+            <w:rPr>
+              <w:lang w:val="en-US"/>
+            </w:rPr>
+            <w:fldChar w:fldCharType="begin"/>
+          </w:r>
+          <w:r>
+            <w:rPr>
+              <w:lang w:val="en-US"/>
+            </w:rPr>
+            <w:instrText xml:space="preserve"> CITATION Fat17 \l 1033 </w:instrText>
+          </w:r>
+          <w:r>
+            <w:rPr>
+              <w:lang w:val="en-US"/>
+            </w:rPr>
+            <w:fldChar w:fldCharType="separate"/>
+          </w:r>
+          <w:r>
+            <w:rPr>
+              <w:noProof/>
+              <w:lang w:val="en-US"/>
+            </w:rPr>
+            <w:t xml:space="preserve"> </w:t>
+          </w:r>
+          <w:r>
+            <w:rPr>
+              <w:noProof/>
+              <w:lang w:val="en-US"/>
+            </w:rPr>
+            <w:t>[1]</w:t>
+          </w:r>
+          <w:r>
+            <w:rPr>
+              <w:lang w:val="en-US"/>
+            </w:rPr>
+            <w:fldChar w:fldCharType="end"/>
+          </w:r>
+        </w:sdtContent>
+      </w:sdt>
+      <w:r>
+        <w:rPr>
+          <w:lang w:val="en-US"/>
+        </w:rPr>
+        <w:t>.</w:t>
+      </w:r>
+      <w:r>
+        <w:rPr>
+          <w:lang w:val="en-US"/>
+        </w:rPr>
+        <w:t xml:space="preserve"> Bidang konsentrasi</w:t>
+      </w:r>
+      <w:r>
+        <w:rPr>
+          <w:lang w:val="en-US"/>
+        </w:rPr>
+        <w:t xml:space="preserve"> diperlukan agar mahasiswa bisa lebih fokus terhadap satu bidang untuk menentukan penyusunan tugas akhir, pemilih</w:t>
+      </w:r>
+      <w:r>
+        <w:rPr>
+          <w:lang w:val="en-US"/>
+        </w:rPr>
+        <w:t>an</w:t>
+      </w:r>
+      <w:r>
+        <w:rPr>
+          <w:lang w:val="en-US"/>
+        </w:rPr>
+        <w:t xml:space="preserve"> dosen pembimbing tugas akhir</w:t>
+      </w:r>
+      <w:r>
+        <w:rPr>
+          <w:lang w:val="en-US"/>
+        </w:rPr>
+        <w:t>,</w:t>
+      </w:r>
+      <w:r>
+        <w:rPr>
+          <w:lang w:val="en-US"/>
+        </w:rPr>
+        <w:t xml:space="preserve"> ataupun </w:t>
+      </w:r>
+      <w:r>
+        <w:rPr>
+          <w:lang w:val="en-US"/>
+        </w:rPr>
+        <w:t xml:space="preserve">pemilihan fokus bidang </w:t>
+      </w:r>
+      <w:r>
+        <w:rPr>
+          <w:lang w:val="en-US"/>
+        </w:rPr>
+        <w:t>dalam melakukan persaingan di dunia</w:t>
+      </w:r>
+      <w:r>
+        <w:rPr>
+          <w:lang w:val="en-US"/>
+        </w:rPr>
+        <w:t xml:space="preserve"> kerja</w:t>
+      </w:r>
+      <w:r>
+        <w:rPr>
+          <w:lang w:val="en-US"/>
+        </w:rPr>
+        <w:t>.</w:t>
+      </w:r>
+      <w:r>
+        <w:rPr>
+          <w:lang w:val="en-US"/>
+        </w:rPr>
+        <w:t xml:space="preserve"> Ini kemudian belaku</w:t>
+      </w:r>
+      <w:r>
+        <w:rPr>
+          <w:lang w:val="en-US"/>
+        </w:rPr>
+        <w:t xml:space="preserve"> juga</w:t>
+      </w:r>
+      <w:r>
+        <w:rPr>
+          <w:lang w:val="en-US"/>
+        </w:rPr>
+        <w:t xml:space="preserve"> kepada mahasiswa program studi Teknologi Informasi Universitas Lambung Mangkurat.</w:t>
+      </w:r>
+    </w:p>
+    <w:p>
+      <w:pPr>
+        <w:spacing w:after="0" w:line="360" w:lineRule="auto"/>
+        <w:ind w:firstLine="360"/>
+        <w:jc w:val="both"/>
+        <w:rPr>
+          <w:lang w:val="en-US"/>
+        </w:rPr>
+      </w:pPr>
+      <w:r>
+        <w:rPr>
+          <w:lang w:val="en-US"/>
+        </w:rPr>
+        <w:t xml:space="preserve">Dikarenakan banyaknya mata kuliah pilihan yang ditawarkan oleh teknologi informasi, mahasiswa cenderung kebingungan terhadap peminatan </w:t>
+      </w:r>
+      <w:r>
+        <w:rPr>
+          <w:lang w:val="en-US"/>
+        </w:rPr>
+        <w:t xml:space="preserve">yang </w:t>
+      </w:r>
+      <w:r>
+        <w:rPr>
+          <w:lang w:val="en-US"/>
+        </w:rPr>
+        <w:t xml:space="preserve">sesuai dengan kemampuan. </w:t>
+      </w:r>
+      <w:r>
+        <w:rPr>
+          <w:lang w:val="en-US"/>
+        </w:rPr>
+        <w:t xml:space="preserve">Dari hasil </w:t>
+      </w:r>
+      <w:r>
+        <w:rPr>
+          <w:lang w:val="en-US"/>
+        </w:rPr>
+        <w:t>kuesioner</w:t>
+      </w:r>
+      <w:r>
+        <w:rPr>
+          <w:lang w:val="en-US"/>
+        </w:rPr>
+        <w:t xml:space="preserve"> yang penulis kumpulkan</w:t>
+      </w:r>
+      <w:r>
+        <w:rPr>
+          <w:lang w:val="en-US"/>
+        </w:rPr>
+        <w:t xml:space="preserve"> secara </w:t>
+      </w:r>
+      <w:r>
+        <w:rPr>
+          <w:i/>
+          <w:lang w:val="en-US"/>
+        </w:rPr>
+        <w:t>online</w:t>
+      </w:r>
+      <w:r>
+        <w:rPr>
+          <w:lang w:val="en-US"/>
+        </w:rPr>
+        <w:t xml:space="preserve"> pada program studi Teknologi Informasi Universitas Lambung Mangkurat</w:t>
+      </w:r>
+      <w:r>
+        <w:rPr>
+          <w:lang w:val="en-US"/>
+        </w:rPr>
+        <w:t>, terdapat sekitar 38.5% mahasiswa yang masih bingung</w:t>
+      </w:r>
+      <w:r>
+        <w:rPr>
+          <w:lang w:val="en-US"/>
+        </w:rPr>
+        <w:t xml:space="preserve"> terhadap bidang konsentrasi-nya,</w:t>
+      </w:r>
+      <w:r>
+        <w:rPr>
+          <w:lang w:val="en-US"/>
+        </w:rPr>
+        <w:t xml:space="preserve"> 20.5% mahasiswa yang masih tidak memiliki bidang </w:t>
+      </w:r>
+      <w:r>
+        <w:rPr>
+          <w:lang w:val="en-US"/>
+        </w:rPr>
+        <w:t>konsentrasi, dan 41% mahasiswa telah memiliki bidang konsentrasi. Walaupun terdapat 41% mahasiswa telah memiliki bidang konsentrasi tersebut, sekitar 41.2% mahasiswa masih ragu-ragu atau tidak yakin terhadap pilihannya. Dapat disimpulkan bahwa sekitar 76% mahasiswa masih belum menentukan secara penuh bidang konsentrasi</w:t>
+      </w:r>
+      <w:r>
+        <w:rPr>
+          <w:lang w:val="en-US"/>
+        </w:rPr>
+        <w:t xml:space="preserve"> pada program studi teknologi informasi</w:t>
+      </w:r>
+      <w:r>
+        <w:rPr>
+          <w:lang w:val="en-US"/>
+        </w:rPr>
+        <w:t>.</w:t>
+      </w:r>
+    </w:p>
+    <w:p>
+      <w:pPr>
+        <w:spacing w:after="0" w:line="360" w:lineRule="auto"/>
+        <w:ind w:firstLine="360"/>
+        <w:jc w:val="both"/>
+        <w:rPr>
+          <w:lang w:val="en-US"/>
+        </w:rPr>
+      </w:pPr>
+      <w:r>
+        <w:rPr>
+          <w:lang w:val="en-US"/>
+        </w:rPr>
+        <w:t>Berdasarkan permasalahan ini, program s</w:t>
+      </w:r>
+      <w:r>
+        <w:rPr>
+          <w:lang w:val="en-US"/>
+        </w:rPr>
+        <w:t xml:space="preserve">tudi Teknologi Informasi Universitas Lambung Mangkurat belum memiliki </w:t>
+      </w:r>
+      <w:r>
+        <w:rPr>
+          <w:lang w:val="en-US"/>
+        </w:rPr>
+        <w:t xml:space="preserve">sistem yang menyediakan layanan untuk menunjang mahasiswa dalam memilih keputusan </w:t>
+      </w:r>
+      <w:r>
+        <w:rPr>
+          <w:lang w:val="en-US"/>
+        </w:rPr>
+        <w:t>t</w:t>
+      </w:r>
+      <w:r>
+        <w:rPr>
+          <w:lang w:val="en-US"/>
+        </w:rPr>
+        <w:t>entang konsentrasi</w:t>
+      </w:r>
+      <w:r>
+        <w:rPr>
+          <w:lang w:val="en-US"/>
+        </w:rPr>
+        <w:t xml:space="preserve"> atau minat</w:t>
+      </w:r>
+      <w:r>
+        <w:rPr>
+          <w:lang w:val="en-US"/>
+        </w:rPr>
+        <w:t xml:space="preserve"> </w:t>
+      </w:r>
+      <w:r>
+        <w:rPr>
+          <w:lang w:val="en-US"/>
+        </w:rPr>
+        <w:lastRenderedPageBreak/>
+        <w:t>studi apakah yang paling tepat sesuai dengan</w:t>
+      </w:r>
+      <w:r>
+        <w:rPr>
+          <w:lang w:val="en-US"/>
+        </w:rPr>
+        <w:t xml:space="preserve"> </w:t>
+      </w:r>
+      <w:r>
+        <w:rPr>
+          <w:lang w:val="en-US"/>
+        </w:rPr>
+        <w:t>kemampuannya</w:t>
+      </w:r>
+      <w:r>
+        <w:rPr>
+          <w:lang w:val="en-US"/>
+        </w:rPr>
+        <w:t>.</w:t>
+      </w:r>
+      <w:r>
+        <w:rPr>
+          <w:lang w:val="en-US"/>
+        </w:rPr>
+        <w:t xml:space="preserve"> Oleh karena itu, </w:t>
+      </w:r>
+      <w:r>
+        <w:t xml:space="preserve">penulis </w:t>
+      </w:r>
+      <w:r>
+        <w:rPr>
+          <w:lang w:val="en-US"/>
+        </w:rPr>
+        <w:t>mengembangkan</w:t>
+      </w:r>
+      <w:r>
+        <w:rPr>
+          <w:lang w:val="en-US"/>
+        </w:rPr>
+        <w:t xml:space="preserve"> sebuah aplikasi sistem penunjang keputusan untuk memberikan rekomendasi terhadap bidang konsentrasi studi mahasiswa Teknologi Informasi Universitas Lambung Mangkurat.</w:t>
+      </w:r>
+    </w:p>
+    <w:p>
+      <w:pPr>
+        <w:spacing w:after="0" w:line="360" w:lineRule="auto"/>
+        <w:ind w:firstLine="360"/>
+        <w:jc w:val="both"/>
+        <w:rPr>
+          <w:lang w:val="en-US"/>
+        </w:rPr>
+      </w:pPr>
+      <w:r>
+        <w:rPr>
+          <w:rFonts w:cs="Times New Roman"/>
+          <w:szCs w:val="24"/>
+          <w:lang w:val="en-US"/>
+        </w:rPr>
+        <w:t>Beberapa penelitian yang terkait seperti pada penelitia</w:t>
+      </w:r>
+      <w:r>
+        <w:rPr>
+          <w:rFonts w:cs="Times New Roman"/>
+          <w:szCs w:val="24"/>
+          <w:lang w:val="en-US"/>
+        </w:rPr>
+        <w:t xml:space="preserve">n sebelumnya mengenai pemberian </w:t>
+      </w:r>
+      <w:r>
+        <w:rPr>
+          <w:rFonts w:cs="Times New Roman"/>
+          <w:szCs w:val="24"/>
+          <w:lang w:val="en-US"/>
+        </w:rPr>
+        <w:t>rekomendasi pemilihan mata kuliah pada saat proses bimbingan akademik (KRS) yang dilakukan oleh</w:t>
+      </w:r>
+      <w:r>
+        <w:rPr>
+          <w:rFonts w:cs="Times New Roman"/>
+          <w:szCs w:val="24"/>
+          <w:lang w:val="en-US"/>
+        </w:rPr>
+        <w:t xml:space="preserve"> </w:t>
+      </w:r>
+      <w:r>
+        <w:rPr>
+          <w:rFonts w:cs="Times New Roman"/>
+          <w:szCs w:val="24"/>
+          <w:lang w:val="en-US"/>
+        </w:rPr>
+        <w:t>mahasiswa dengan Dosen Pembimbing Akademik (DPA). Metode yang digunakan adalah Continuous</w:t>
+      </w:r>
+      <w:r>
+        <w:rPr>
+          <w:rFonts w:cs="Times New Roman"/>
+          <w:szCs w:val="24"/>
+          <w:lang w:val="en-US"/>
+        </w:rPr>
+        <w:t xml:space="preserve"> </w:t>
+      </w:r>
+      <w:r>
+        <w:rPr>
+          <w:rFonts w:cs="Times New Roman"/>
+          <w:szCs w:val="24"/>
+          <w:lang w:val="en-US"/>
+        </w:rPr>
+        <w:t>Association Rule Mining Algorithm (CARMA). Hasil implementasi menyatakan bahwa CARMA dapat</w:t>
+      </w:r>
+      <w:r>
+        <w:rPr>
+          <w:rFonts w:cs="Times New Roman"/>
+          <w:szCs w:val="24"/>
+          <w:lang w:val="en-US"/>
+        </w:rPr>
+        <w:t xml:space="preserve"> </w:t>
+      </w:r>
+      <w:r>
+        <w:rPr>
+          <w:rFonts w:cs="Times New Roman"/>
+          <w:szCs w:val="24"/>
+          <w:lang w:val="en-US"/>
+        </w:rPr>
+        <w:t>digunakan untuk menyelesaikan proses rekomendasi berdasarkan aturan asosiasi yang terbentuk dengan</w:t>
+      </w:r>
+    </w:p>
+    <w:p>
+      <w:pPr>
+        <w:spacing w:after="0" w:line="360" w:lineRule="auto"/>
+        <w:ind w:firstLine="360"/>
+        <w:jc w:val="both"/>
+        <w:rPr>
+          <w:lang w:val="en-US"/>
+        </w:rPr>
+      </w:pPr>
+      <w:bookmarkStart w:id="0" w:name="_GoBack"/>
+      <w:bookmarkEnd w:id="0"/>
       <w:r>
         <w:rPr>
           <w:rFonts w:cs="Times New Roman"/>
@@ -1013,11 +1469,17 @@
       </w:r>
       <w:r>
         <w:rPr>
-          <w:rFonts w:cs="Times New Roman"/>
-          <w:szCs w:val="24"/>
-          <w:lang w:val="en-US"/>
-        </w:rPr>
-        <w:t>pendukung</w:t>
+          <w:lang w:val="en-US"/>
+        </w:rPr>
+        <w:t xml:space="preserve">penunjang </w:t>
+      </w:r>
+      <w:r>
+        <w:rPr>
+          <w:rFonts w:cs="Times New Roman"/>
+          <w:szCs w:val="24"/>
+          <w:lang w:val="en-US"/>
+        </w:rPr>
+        <w:t>keputusan</w:t>
       </w:r>
       <w:r>
         <w:rPr>
@@ -1033,7 +1495,7 @@
           <w:szCs w:val="24"/>
           <w:lang w:val="en-US"/>
         </w:rPr>
-        <w:t>keputusan</w:t>
+        <w:t>yang</w:t>
       </w:r>
       <w:r>
         <w:rPr>
@@ -1049,7 +1511,7 @@
           <w:szCs w:val="24"/>
           <w:lang w:val="en-US"/>
         </w:rPr>
-        <w:t>yang</w:t>
+        <w:t>akan</w:t>
       </w:r>
       <w:r>
         <w:rPr>
@@ -1065,7 +1527,7 @@
           <w:szCs w:val="24"/>
           <w:lang w:val="en-US"/>
         </w:rPr>
-        <w:t>akan</w:t>
+        <w:t>dibuat</w:t>
       </w:r>
       <w:r>
         <w:rPr>
@@ -1081,7 +1543,15 @@
           <w:szCs w:val="24"/>
           <w:lang w:val="en-US"/>
         </w:rPr>
-        <w:t>dibuat</w:t>
+        <w:t>mengg</w:t>
+      </w:r>
+      <w:r>
+        <w:rPr>
+          <w:rFonts w:cs="Times New Roman"/>
+          <w:szCs w:val="24"/>
+          <w:lang w:val="en-US"/>
+        </w:rPr>
+        <w:t>unakan</w:t>
       </w:r>
       <w:r>
         <w:rPr>
@@ -1097,30 +1567,6 @@
           <w:szCs w:val="24"/>
           <w:lang w:val="en-US"/>
         </w:rPr>
-        <w:t>mengg</w:t>
-      </w:r>
-      <w:r>
-        <w:rPr>
-          <w:rFonts w:cs="Times New Roman"/>
-          <w:szCs w:val="24"/>
-          <w:lang w:val="en-US"/>
-        </w:rPr>
-        <w:t>unakan</w:t>
-      </w:r>
-      <w:r>
-        <w:rPr>
-          <w:rFonts w:cs="Times New Roman"/>
-          <w:szCs w:val="24"/>
-          <w:lang w:val="en-US"/>
-        </w:rPr>
-        <w:t xml:space="preserve"> </w:t>
-      </w:r>
-      <w:r>
-        <w:rPr>
-          <w:rFonts w:cs="Times New Roman"/>
-          <w:szCs w:val="24"/>
-          <w:lang w:val="en-US"/>
-        </w:rPr>
         <w:t xml:space="preserve">metode </w:t>
       </w:r>
       <w:r>
@@ -1131,617 +1577,6 @@
           <w:lang w:val="en-US"/>
         </w:rPr>
         <w:t>Backpropagation</w:t>
-      </w:r>
-      <w:r>
-        <w:rPr>
-          <w:rFonts w:cs="Times New Roman"/>
-          <w:i/>
-          <w:szCs w:val="24"/>
-          <w:lang w:val="en-US"/>
-        </w:rPr>
-        <w:t xml:space="preserve"> </w:t>
-      </w:r>
-      <w:r>
-        <w:rPr>
-          <w:rFonts w:cs="Times New Roman"/>
-          <w:szCs w:val="24"/>
-          <w:lang w:val="en-US"/>
-        </w:rPr>
-        <w:t>Jaringan</w:t>
-      </w:r>
-      <w:r>
-        <w:rPr>
-          <w:rFonts w:cs="Times New Roman"/>
-          <w:szCs w:val="24"/>
-          <w:lang w:val="en-US"/>
-        </w:rPr>
-        <w:t xml:space="preserve"> </w:t>
-      </w:r>
-      <w:r>
-        <w:rPr>
-          <w:rFonts w:cs="Times New Roman"/>
-          <w:szCs w:val="24"/>
-          <w:lang w:val="en-US"/>
-        </w:rPr>
-        <w:t>Syaraf</w:t>
-      </w:r>
-      <w:r>
-        <w:rPr>
-          <w:rFonts w:cs="Times New Roman"/>
-          <w:szCs w:val="24"/>
-          <w:lang w:val="en-US"/>
-        </w:rPr>
-        <w:t xml:space="preserve"> </w:t>
-      </w:r>
-      <w:r>
-        <w:rPr>
-          <w:rFonts w:cs="Times New Roman"/>
-          <w:szCs w:val="24"/>
-          <w:lang w:val="en-US"/>
-        </w:rPr>
-        <w:t>Tiruan.</w:t>
-      </w:r>
-      <w:r>
-        <w:rPr>
-          <w:rFonts w:cs="Times New Roman"/>
-          <w:szCs w:val="24"/>
-          <w:lang w:val="en-US"/>
-        </w:rPr>
-        <w:t xml:space="preserve"> </w:t>
-      </w:r>
-      <w:r>
-        <w:rPr>
-          <w:rFonts w:cs="Times New Roman"/>
-          <w:szCs w:val="24"/>
-          <w:lang w:val="en-US"/>
-        </w:rPr>
-        <w:t>Algoritma</w:t>
-      </w:r>
-      <w:r>
-        <w:rPr>
-          <w:rFonts w:cs="Times New Roman"/>
-          <w:szCs w:val="24"/>
-          <w:lang w:val="en-US"/>
-        </w:rPr>
-        <w:t xml:space="preserve"> </w:t>
-      </w:r>
-      <w:r>
-        <w:rPr>
-          <w:rFonts w:cs="Times New Roman"/>
-          <w:szCs w:val="24"/>
-          <w:lang w:val="en-US"/>
-        </w:rPr>
-        <w:t>ini</w:t>
-      </w:r>
-      <w:r>
-        <w:rPr>
-          <w:rFonts w:cs="Times New Roman"/>
-          <w:szCs w:val="24"/>
-          <w:lang w:val="en-US"/>
-        </w:rPr>
-        <w:t xml:space="preserve"> </w:t>
-      </w:r>
-      <w:r>
-        <w:rPr>
-          <w:rFonts w:cs="Times New Roman"/>
-          <w:szCs w:val="24"/>
-          <w:lang w:val="en-US"/>
-        </w:rPr>
-        <w:t>umumnya</w:t>
-      </w:r>
-      <w:r>
-        <w:rPr>
-          <w:rFonts w:cs="Times New Roman"/>
-          <w:szCs w:val="24"/>
-          <w:lang w:val="en-US"/>
-        </w:rPr>
-        <w:t xml:space="preserve"> </w:t>
-      </w:r>
-      <w:r>
-        <w:rPr>
-          <w:rFonts w:cs="Times New Roman"/>
-          <w:szCs w:val="24"/>
-          <w:lang w:val="en-US"/>
-        </w:rPr>
-        <w:t>digunakan</w:t>
-      </w:r>
-      <w:r>
-        <w:rPr>
-          <w:rFonts w:cs="Times New Roman"/>
-          <w:szCs w:val="24"/>
-          <w:lang w:val="en-US"/>
-        </w:rPr>
-        <w:t xml:space="preserve"> </w:t>
-      </w:r>
-      <w:r>
-        <w:rPr>
-          <w:rFonts w:cs="Times New Roman"/>
-          <w:szCs w:val="24"/>
-          <w:lang w:val="en-US"/>
-        </w:rPr>
-        <w:t>pada</w:t>
-      </w:r>
-      <w:r>
-        <w:rPr>
-          <w:rFonts w:cs="Times New Roman"/>
-          <w:szCs w:val="24"/>
-          <w:lang w:val="en-US"/>
-        </w:rPr>
-        <w:t xml:space="preserve"> jaringan </w:t>
-      </w:r>
-      <w:r>
-        <w:rPr>
-          <w:rFonts w:cs="Times New Roman"/>
-          <w:szCs w:val="24"/>
-          <w:lang w:val="en-US"/>
-        </w:rPr>
-        <w:t>syaraf</w:t>
-      </w:r>
-      <w:r>
-        <w:rPr>
-          <w:rFonts w:cs="Times New Roman"/>
-          <w:szCs w:val="24"/>
-          <w:lang w:val="en-US"/>
-        </w:rPr>
-        <w:t xml:space="preserve"> </w:t>
-      </w:r>
-      <w:r>
-        <w:rPr>
-          <w:rFonts w:cs="Times New Roman"/>
-          <w:szCs w:val="24"/>
-          <w:lang w:val="en-US"/>
-        </w:rPr>
-        <w:t>tiruan</w:t>
-      </w:r>
-      <w:r>
-        <w:rPr>
-          <w:rFonts w:cs="Times New Roman"/>
-          <w:szCs w:val="24"/>
-          <w:lang w:val="en-US"/>
-        </w:rPr>
-        <w:t xml:space="preserve"> </w:t>
-      </w:r>
-      <w:r>
-        <w:rPr>
-          <w:rFonts w:cs="Times New Roman"/>
-          <w:szCs w:val="24"/>
-          <w:lang w:val="en-US"/>
-        </w:rPr>
-        <w:t>yang</w:t>
-      </w:r>
-      <w:r>
-        <w:rPr>
-          <w:rFonts w:cs="Times New Roman"/>
-          <w:szCs w:val="24"/>
-          <w:lang w:val="en-US"/>
-        </w:rPr>
-        <w:t xml:space="preserve"> </w:t>
-      </w:r>
-      <w:r>
-        <w:rPr>
-          <w:rFonts w:cs="Times New Roman"/>
-          <w:szCs w:val="24"/>
-          <w:lang w:val="en-US"/>
-        </w:rPr>
-        <w:t>berjenis</w:t>
-      </w:r>
-      <w:r>
-        <w:rPr>
-          <w:rFonts w:cs="Times New Roman"/>
-          <w:szCs w:val="24"/>
-          <w:lang w:val="en-US"/>
-        </w:rPr>
-        <w:t xml:space="preserve"> </w:t>
-      </w:r>
-      <w:r>
-        <w:rPr>
-          <w:rFonts w:cs="Times New Roman"/>
-          <w:i/>
-          <w:szCs w:val="24"/>
-          <w:lang w:val="en-US"/>
-        </w:rPr>
-        <w:t>multi-layer</w:t>
-      </w:r>
-      <w:r>
-        <w:rPr>
-          <w:rFonts w:cs="Times New Roman"/>
-          <w:szCs w:val="24"/>
-          <w:lang w:val="en-US"/>
-        </w:rPr>
-        <w:t xml:space="preserve"> </w:t>
-      </w:r>
-      <w:r>
-        <w:rPr>
-          <w:rFonts w:cs="Times New Roman"/>
-          <w:i/>
-          <w:szCs w:val="24"/>
-          <w:lang w:val="en-US"/>
-        </w:rPr>
-        <w:t>feed-forward</w:t>
-      </w:r>
-      <w:r>
-        <w:rPr>
-          <w:rFonts w:cs="Times New Roman"/>
-          <w:i/>
-          <w:szCs w:val="24"/>
-          <w:lang w:val="en-US"/>
-        </w:rPr>
-        <w:t xml:space="preserve"> </w:t>
-      </w:r>
-      <w:r>
-        <w:rPr>
-          <w:rFonts w:cs="Times New Roman"/>
-          <w:i/>
-          <w:szCs w:val="24"/>
-          <w:lang w:val="en-US"/>
-        </w:rPr>
-        <w:t>Network</w:t>
-      </w:r>
-      <w:r>
-        <w:rPr>
-          <w:rFonts w:cs="Times New Roman"/>
-          <w:szCs w:val="24"/>
-          <w:lang w:val="en-US"/>
-        </w:rPr>
-        <w:t>,</w:t>
-      </w:r>
-      <w:r>
-        <w:rPr>
-          <w:rFonts w:cs="Times New Roman"/>
-          <w:szCs w:val="24"/>
-          <w:lang w:val="en-US"/>
-        </w:rPr>
-        <w:t xml:space="preserve"> </w:t>
-      </w:r>
-      <w:r>
-        <w:rPr>
-          <w:rFonts w:cs="Times New Roman"/>
-          <w:szCs w:val="24"/>
-          <w:lang w:val="en-US"/>
-        </w:rPr>
-        <w:t>yang</w:t>
-      </w:r>
-      <w:r>
-        <w:rPr>
-          <w:rFonts w:cs="Times New Roman"/>
-          <w:szCs w:val="24"/>
-          <w:lang w:val="en-US"/>
-        </w:rPr>
-        <w:t xml:space="preserve"> </w:t>
-      </w:r>
-      <w:r>
-        <w:rPr>
-          <w:rFonts w:cs="Times New Roman"/>
-          <w:szCs w:val="24"/>
-          <w:lang w:val="en-US"/>
-        </w:rPr>
-        <w:t>tersusun</w:t>
-      </w:r>
-      <w:r>
-        <w:rPr>
-          <w:rFonts w:cs="Times New Roman"/>
-          <w:szCs w:val="24"/>
-          <w:lang w:val="en-US"/>
-        </w:rPr>
-        <w:t xml:space="preserve"> </w:t>
-      </w:r>
-      <w:r>
-        <w:rPr>
-          <w:rFonts w:cs="Times New Roman"/>
-          <w:szCs w:val="24"/>
-          <w:lang w:val="en-US"/>
-        </w:rPr>
-        <w:t>dari</w:t>
-      </w:r>
-      <w:r>
-        <w:rPr>
-          <w:rFonts w:cs="Times New Roman"/>
-          <w:szCs w:val="24"/>
-          <w:lang w:val="en-US"/>
-        </w:rPr>
-        <w:t xml:space="preserve"> </w:t>
-      </w:r>
-      <w:r>
-        <w:rPr>
-          <w:rFonts w:cs="Times New Roman"/>
-          <w:szCs w:val="24"/>
-          <w:lang w:val="en-US"/>
-        </w:rPr>
-        <w:t>beberapa lapisan</w:t>
-      </w:r>
-      <w:r>
-        <w:rPr>
-          <w:rFonts w:cs="Times New Roman"/>
-          <w:szCs w:val="24"/>
-          <w:lang w:val="en-US"/>
-        </w:rPr>
-        <w:t xml:space="preserve"> </w:t>
-      </w:r>
-      <w:r>
-        <w:rPr>
-          <w:rFonts w:cs="Times New Roman"/>
-          <w:szCs w:val="24"/>
-          <w:lang w:val="en-US"/>
-        </w:rPr>
-        <w:t>dan</w:t>
-      </w:r>
-      <w:r>
-        <w:rPr>
-          <w:rFonts w:cs="Times New Roman"/>
-          <w:szCs w:val="24"/>
-          <w:lang w:val="en-US"/>
-        </w:rPr>
-        <w:t xml:space="preserve"> </w:t>
-      </w:r>
-      <w:r>
-        <w:rPr>
-          <w:rFonts w:cs="Times New Roman"/>
-          <w:szCs w:val="24"/>
-          <w:lang w:val="en-US"/>
-        </w:rPr>
-        <w:t>sinyal</w:t>
-      </w:r>
-      <w:r>
-        <w:rPr>
-          <w:rFonts w:cs="Times New Roman"/>
-          <w:szCs w:val="24"/>
-          <w:lang w:val="en-US"/>
-        </w:rPr>
-        <w:t xml:space="preserve"> </w:t>
-      </w:r>
-      <w:r>
-        <w:rPr>
-          <w:rFonts w:cs="Times New Roman"/>
-          <w:szCs w:val="24"/>
-          <w:lang w:val="en-US"/>
-        </w:rPr>
-        <w:t>dialirkan</w:t>
-      </w:r>
-      <w:r>
-        <w:rPr>
-          <w:rFonts w:cs="Times New Roman"/>
-          <w:szCs w:val="24"/>
-          <w:lang w:val="en-US"/>
-        </w:rPr>
-        <w:t xml:space="preserve"> </w:t>
-      </w:r>
-      <w:r>
-        <w:rPr>
-          <w:rFonts w:cs="Times New Roman"/>
-          <w:szCs w:val="24"/>
-          <w:lang w:val="en-US"/>
-        </w:rPr>
-        <w:t>secara</w:t>
-      </w:r>
-      <w:r>
-        <w:rPr>
-          <w:rFonts w:cs="Times New Roman"/>
-          <w:szCs w:val="24"/>
-          <w:lang w:val="en-US"/>
-        </w:rPr>
-        <w:t xml:space="preserve"> </w:t>
-      </w:r>
-      <w:r>
-        <w:rPr>
-          <w:rFonts w:cs="Times New Roman"/>
-          <w:szCs w:val="24"/>
-          <w:lang w:val="en-US"/>
-        </w:rPr>
-        <w:t>searah</w:t>
-      </w:r>
-      <w:r>
-        <w:rPr>
-          <w:rFonts w:cs="Times New Roman"/>
-          <w:szCs w:val="24"/>
-          <w:lang w:val="en-US"/>
-        </w:rPr>
-        <w:t xml:space="preserve"> </w:t>
-      </w:r>
-      <w:r>
-        <w:rPr>
-          <w:rFonts w:cs="Times New Roman"/>
-          <w:szCs w:val="24"/>
-          <w:lang w:val="en-US"/>
-        </w:rPr>
-        <w:t>dari</w:t>
-      </w:r>
-      <w:r>
-        <w:rPr>
-          <w:rFonts w:cs="Times New Roman"/>
-          <w:szCs w:val="24"/>
-          <w:lang w:val="en-US"/>
-        </w:rPr>
-        <w:t xml:space="preserve"> </w:t>
-      </w:r>
-      <w:r>
-        <w:rPr>
-          <w:rFonts w:cs="Times New Roman"/>
-          <w:szCs w:val="24"/>
-          <w:lang w:val="en-US"/>
-        </w:rPr>
-        <w:t>input</w:t>
-      </w:r>
-      <w:r>
-        <w:rPr>
-          <w:rFonts w:cs="Times New Roman"/>
-          <w:szCs w:val="24"/>
-          <w:lang w:val="en-US"/>
-        </w:rPr>
-        <w:t xml:space="preserve"> </w:t>
-      </w:r>
-      <w:r>
-        <w:rPr>
-          <w:rFonts w:cs="Times New Roman"/>
-          <w:szCs w:val="24"/>
-          <w:lang w:val="en-US"/>
-        </w:rPr>
-        <w:t>menuju output. Backpropagation merupakan algoritma pembelajaran yang terawasi, cara kerja dari metode ini adalah dengan cara merubah setiap data yang akan menjadi input ke dalam bentuk matrik atau numerik. Kemudian dilakukan pembobotan untuk memperoleh hasil keluaran (target) berupa harga prediksi material [1].</w:t>
-      </w:r>
-    </w:p>
-    <w:p>
-      <w:pPr>
-        <w:spacing w:after="0" w:line="360" w:lineRule="auto"/>
-        <w:jc w:val="both"/>
-        <w:rPr>
-          <w:rFonts w:cs="Times New Roman"/>
-          <w:szCs w:val="24"/>
-          <w:lang w:val="en-US"/>
-        </w:rPr>
-      </w:pPr>
-      <w:r>
-        <w:rPr>
-          <w:rFonts w:cs="Times New Roman"/>
-          <w:szCs w:val="24"/>
-          <w:lang w:val="en-US"/>
-        </w:rPr>
-        <w:t xml:space="preserve">Penggunaan dan penerapan metode </w:t>
-      </w:r>
-      <w:r>
-        <w:rPr>
-          <w:rFonts w:cs="Times New Roman"/>
-          <w:i/>
-          <w:szCs w:val="24"/>
-          <w:lang w:val="en-US"/>
-        </w:rPr>
-        <w:t>B</w:t>
-      </w:r>
-      <w:r>
-        <w:rPr>
-          <w:rFonts w:cs="Times New Roman"/>
-          <w:i/>
-          <w:szCs w:val="24"/>
-          <w:lang w:val="en-US"/>
-        </w:rPr>
-        <w:t>ackpropagation</w:t>
-      </w:r>
-      <w:r>
-        <w:rPr>
-          <w:rFonts w:cs="Times New Roman"/>
-          <w:szCs w:val="24"/>
-          <w:lang w:val="en-US"/>
-        </w:rPr>
-        <w:t xml:space="preserve"> </w:t>
-      </w:r>
-      <w:r>
-        <w:rPr>
-          <w:rFonts w:cs="Times New Roman"/>
-          <w:szCs w:val="24"/>
-          <w:lang w:val="en-US"/>
-        </w:rPr>
-        <w:t xml:space="preserve">Jaringan Syaraf Tiruan </w:t>
-      </w:r>
-      <w:r>
-        <w:rPr>
-          <w:rFonts w:cs="Times New Roman"/>
-          <w:szCs w:val="24"/>
-          <w:lang w:val="en-US"/>
-        </w:rPr>
-        <w:t>tergolong algoritma</w:t>
-      </w:r>
-      <w:r>
-        <w:rPr>
-          <w:rFonts w:cs="Times New Roman"/>
-          <w:szCs w:val="24"/>
-          <w:lang w:val="en-US"/>
-        </w:rPr>
-        <w:t xml:space="preserve"> </w:t>
-      </w:r>
-      <w:r>
-        <w:rPr>
-          <w:rFonts w:cs="Times New Roman"/>
-          <w:szCs w:val="24"/>
-          <w:lang w:val="en-US"/>
-        </w:rPr>
-        <w:t xml:space="preserve">pembelajaran/pelatihan yang bersifat </w:t>
-      </w:r>
-      <w:r>
-        <w:rPr>
-          <w:rFonts w:cs="Times New Roman"/>
-          <w:i/>
-          <w:szCs w:val="24"/>
-          <w:lang w:val="en-US"/>
-        </w:rPr>
-        <w:t>supervised</w:t>
-      </w:r>
-      <w:r>
-        <w:rPr>
-          <w:rFonts w:cs="Times New Roman"/>
-          <w:szCs w:val="24"/>
-          <w:lang w:val="en-US"/>
-        </w:rPr>
-        <w:t xml:space="preserve"> dan menggunakan aturan pembelajaran pengoreksian error (Graupe, 2013).</w:t>
-      </w:r>
-      <w:r>
-        <w:rPr>
-          <w:rFonts w:cs="Times New Roman"/>
-          <w:szCs w:val="24"/>
-          <w:lang w:val="en-US"/>
-        </w:rPr>
-        <w:t xml:space="preserve"> Kemampuan J</w:t>
-      </w:r>
-      <w:r>
-        <w:rPr>
-          <w:rFonts w:cs="Times New Roman"/>
-          <w:szCs w:val="24"/>
-          <w:lang w:val="en-US"/>
-        </w:rPr>
-        <w:t xml:space="preserve">aringan Syaraf Tiruan </w:t>
-      </w:r>
-      <w:r>
-        <w:rPr>
-          <w:rFonts w:cs="Times New Roman"/>
-          <w:szCs w:val="24"/>
-          <w:lang w:val="en-US"/>
-        </w:rPr>
-        <w:t>juga mampu</w:t>
-      </w:r>
-      <w:r>
-        <w:rPr>
-          <w:rFonts w:cs="Times New Roman"/>
-          <w:szCs w:val="24"/>
-          <w:lang w:val="en-US"/>
-        </w:rPr>
-        <w:t xml:space="preserve"> </w:t>
-      </w:r>
-      <w:r>
-        <w:rPr>
-          <w:rFonts w:cs="Times New Roman"/>
-          <w:szCs w:val="24"/>
-          <w:lang w:val="en-US"/>
-        </w:rPr>
-        <w:t>memecahkan masalah yang sukar disimulasikan dengan menggunakan teknik</w:t>
-      </w:r>
-      <w:r>
-        <w:rPr>
-          <w:rFonts w:cs="Times New Roman"/>
-          <w:szCs w:val="24"/>
-          <w:lang w:val="en-US"/>
-        </w:rPr>
-        <w:t xml:space="preserve"> </w:t>
-      </w:r>
-      <w:r>
-        <w:rPr>
-          <w:rFonts w:cs="Times New Roman"/>
-          <w:szCs w:val="24"/>
-          <w:lang w:val="en-US"/>
-        </w:rPr>
-        <w:t xml:space="preserve">analitikal logika (Graupe, 2013). Ini menjadi salah satu alasan untuk membuat sebuah perangkat lunak yang dapat memberikan informasi dalam menentukan </w:t>
-      </w:r>
-      <w:r>
-        <w:rPr>
-          <w:rFonts w:cs="Times New Roman"/>
-          <w:szCs w:val="24"/>
-          <w:lang w:val="en-US"/>
-        </w:rPr>
-        <w:t xml:space="preserve">bidang konsentrasi </w:t>
-      </w:r>
-      <w:r>
-        <w:rPr>
-          <w:rFonts w:cs="Times New Roman"/>
-          <w:szCs w:val="24"/>
-          <w:lang w:val="en-US"/>
-        </w:rPr>
-        <w:t>mahasiswa.</w:t>
       </w:r>
     </w:p>
     <w:p>
@@ -2083,6 +1918,7 @@
           <w:szCs w:val="24"/>
           <w:lang w:val="en-US"/>
         </w:rPr>
+        <w:lastRenderedPageBreak/>
         <w:t>Pengambilan data pada mahasiswa Program Studi Teknologi Informasi tahun angkatan 2015 sampai dengan 2018.</w:t>
       </w:r>
     </w:p>
@@ -2256,7 +2092,6 @@
           <w:szCs w:val="24"/>
           <w:lang w:val="en-US"/>
         </w:rPr>
-        <w:lastRenderedPageBreak/>
         <w:t>Merancang</w:t>
       </w:r>
       <w:r>
@@ -3063,7 +2898,7 @@
           <w:ilvl w:val="1"/>
           <w:numId w:val="43"/>
         </w:numPr>
-        <w:spacing w:line="360" w:lineRule="auto"/>
+        <w:spacing w:before="0" w:line="360" w:lineRule="auto"/>
         <w:rPr>
           <w:lang w:val="en-US"/>
         </w:rPr>
@@ -3401,7 +3236,7 @@
           <w:ilvl w:val="1"/>
           <w:numId w:val="43"/>
         </w:numPr>
-        <w:spacing w:line="360" w:lineRule="auto"/>
+        <w:spacing w:before="0" w:line="360" w:lineRule="auto"/>
         <w:rPr>
           <w:lang w:val="en-US"/>
         </w:rPr>
@@ -3487,7 +3322,7 @@
     </w:p>
     <w:p>
       <w:pPr>
-        <w:spacing w:line="360" w:lineRule="auto"/>
+        <w:spacing w:after="0" w:line="360" w:lineRule="auto"/>
         <w:rPr>
           <w:lang w:val="en-US"/>
         </w:rPr>
@@ -3500,7 +3335,7 @@
           <w:ilvl w:val="1"/>
           <w:numId w:val="44"/>
         </w:numPr>
-        <w:spacing w:line="360" w:lineRule="auto"/>
+        <w:spacing w:before="0" w:line="360" w:lineRule="auto"/>
         <w:rPr>
           <w:lang w:val="en-US"/>
         </w:rPr>
@@ -3519,7 +3354,7 @@
           <w:ilvl w:val="1"/>
           <w:numId w:val="44"/>
         </w:numPr>
-        <w:spacing w:line="360" w:lineRule="auto"/>
+        <w:spacing w:before="0" w:line="360" w:lineRule="auto"/>
         <w:rPr>
           <w:lang w:val="en-US"/>
         </w:rPr>
@@ -3538,7 +3373,7 @@
           <w:ilvl w:val="1"/>
           <w:numId w:val="44"/>
         </w:numPr>
-        <w:spacing w:line="360" w:lineRule="auto"/>
+        <w:spacing w:before="0" w:line="360" w:lineRule="auto"/>
         <w:rPr>
           <w:lang w:val="en-US"/>
         </w:rPr>
@@ -3557,7 +3392,7 @@
           <w:ilvl w:val="1"/>
           <w:numId w:val="44"/>
         </w:numPr>
-        <w:spacing w:line="360" w:lineRule="auto"/>
+        <w:spacing w:before="0" w:line="360" w:lineRule="auto"/>
         <w:rPr>
           <w:lang w:val="en-US"/>
         </w:rPr>
@@ -3819,6 +3654,17 @@
           <w:szCs w:val="24"/>
           <w:lang w:val="en-US"/>
         </w:rPr>
+      </w:pPr>
+    </w:p>
+    <w:p>
+      <w:pPr>
+        <w:spacing w:after="0" w:line="360" w:lineRule="auto"/>
+        <w:jc w:val="both"/>
+        <w:rPr>
+          <w:rFonts w:cs="Times New Roman"/>
+          <w:szCs w:val="24"/>
+          <w:lang w:val="en-US"/>
+        </w:rPr>
         <w:sectPr>
           <w:pgSz w:w="11906" w:h="16838"/>
           <w:pgMar w:top="1701" w:right="1418" w:bottom="1701" w:left="2268" w:header="708" w:footer="708" w:gutter="0"/>
@@ -3838,7 +3684,7 @@
       </w:pPr>
     </w:p>
     <w:sectPr>
-      <w:footerReference w:type="default" r:id="rId8"/>
+      <w:footerReference w:type="default" r:id="rId9"/>
       <w:pgSz w:w="11906" w:h="16838"/>
       <w:pgMar w:top="1701" w:right="1418" w:bottom="1701" w:left="2268" w:header="708" w:footer="708" w:gutter="0"/>
       <w:cols w:space="708"/>
@@ -9028,7 +8874,6 @@
   <w:style w:type="character" w:default="1" w:styleId="DefaultParagraphFont">
     <w:name w:val="Default Paragraph Font"/>
     <w:uiPriority w:val="1"/>
-    <w:semiHidden/>
     <w:unhideWhenUsed/>
   </w:style>
   <w:style w:type="table" w:default="1" w:styleId="TableNormal">
@@ -9277,6 +9122,14 @@
       <w:szCs w:val="24"/>
       <w:lang w:val="id-ID"/>
     </w:rPr>
+  </w:style>
+  <w:style w:type="paragraph" w:styleId="Bibliography">
+    <w:name w:val="Bibliography"/>
+    <w:basedOn w:val="Normal"/>
+    <w:next w:val="Normal"/>
+    <w:uiPriority w:val="37"/>
+    <w:unhideWhenUsed/>
+    <w:rsid w:val="00DA6E3E"/>
   </w:style>
 </w:styles>
 </file>
@@ -9564,4 +9417,61 @@
   <a:objectDefaults/>
   <a:extraClrSchemeLst/>
 </a:theme>
+</file>
+
+<file path=customXml/item1.xml><?xml version="1.0" encoding="utf-8"?>
+<b:Sources xmlns:b="http://schemas.openxmlformats.org/officeDocument/2006/bibliography" xmlns="http://schemas.openxmlformats.org/officeDocument/2006/bibliography" SelectedStyle="\IEEE2006OfficeOnline.xsl" StyleName="IEEE" Version="2006">
+  <b:Source>
+    <b:Tag>Hid18</b:Tag>
+    <b:SourceType>InternetSite</b:SourceType>
+    <b:Guid>{3A1D2DEE-5C59-43BD-B606-A773056E3A6E}</b:Guid>
+    <b:Title>PEMINAT KARIR DALAM BIDANG TEKNOLOGI INFORMASI</b:Title>
+    <b:Year>2018</b:Year>
+    <b:Month>5</b:Month>
+    <b:Day>22</b:Day>
+    <b:YearAccessed>2019</b:YearAccessed>
+    <b:MonthAccessed>5</b:MonthAccessed>
+    <b:DayAccessed>13</b:DayAccessed>
+    <b:URL>https://www.aptikma.co.id/blog/Peminat-Karir-Dalam-Bidang-Teknologi-Informasi-36</b:URL>
+    <b:Author>
+      <b:Author>
+        <b:Corporate>Aptikma Studio</b:Corporate>
+      </b:Author>
+    </b:Author>
+    <b:RefOrder>2</b:RefOrder>
+  </b:Source>
+  <b:Source>
+    <b:Tag>Fat17</b:Tag>
+    <b:SourceType>InternetSite</b:SourceType>
+    <b:Guid>{A2AA7CAB-5997-44AD-AAD1-64746BF76C49}</b:Guid>
+    <b:Author>
+      <b:Author>
+        <b:NameList>
+          <b:Person>
+            <b:Last>Ibtisam</b:Last>
+            <b:First>Fatimah</b:First>
+          </b:Person>
+        </b:NameList>
+      </b:Author>
+    </b:Author>
+    <b:Title>Serba-Serbi Konsentrasi/Peminatan Studi di Jurusan Kuliah</b:Title>
+    <b:ProductionCompany>Youthmanual</b:ProductionCompany>
+    <b:Year>2017</b:Year>
+    <b:Month>6</b:Month>
+    <b:Day>3</b:Day>
+    <b:YearAccessed>2019</b:YearAccessed>
+    <b:MonthAccessed>5</b:MonthAccessed>
+    <b:DayAccessed>13</b:DayAccessed>
+    <b:URL>https://www.youthmanual.com/post/dunia-kuliah/jurusan-dan-perkuliahan/serba-serbi-konsentrasipeminatan-studi-di-jurusan-kuliah</b:URL>
+    <b:RefOrder>1</b:RefOrder>
+  </b:Source>
+</b:Sources>
+</file>
+
+<file path=customXml/itemProps1.xml><?xml version="1.0" encoding="utf-8"?>
+<ds:datastoreItem xmlns:ds="http://schemas.openxmlformats.org/officeDocument/2006/customXml" ds:itemID="{1F3C5DBF-7B0F-40E7-B2CD-F40359B62E1F}">
+  <ds:schemaRefs>
+    <ds:schemaRef ds:uri="http://schemas.openxmlformats.org/officeDocument/2006/bibliography"/>
+  </ds:schemaRefs>
+</ds:datastoreItem>
 </file>
</xml_diff>